<commit_message>
5th grade p-test edited in 25-26
</commit_message>
<xml_diff>
--- a/23-24/5 th Grade/empty model.docx
+++ b/23-24/5 th Grade/empty model.docx
@@ -1,6 +1,6 @@
 
 <file path=word/document.xml><?xml version="1.0" encoding="utf-8"?>
-<w:document xmlns:wpc="http://schemas.microsoft.com/office/word/2010/wordprocessingCanvas" xmlns:cx="http://schemas.microsoft.com/office/drawing/2014/chartex" xmlns:cx1="http://schemas.microsoft.com/office/drawing/2015/9/8/chartex" xmlns:cx2="http://schemas.microsoft.com/office/drawing/2015/10/21/chartex" xmlns:cx3="http://schemas.microsoft.com/office/drawing/2016/5/9/chartex" xmlns:cx4="http://schemas.microsoft.com/office/drawing/2016/5/10/chartex" xmlns:cx5="http://schemas.microsoft.com/office/drawing/2016/5/11/chartex" xmlns:cx6="http://schemas.microsoft.com/office/drawing/2016/5/12/chartex" xmlns:cx7="http://schemas.microsoft.com/office/drawing/2016/5/13/chartex" xmlns:cx8="http://schemas.microsoft.com/office/drawing/2016/5/14/chartex" xmlns:mc="http://schemas.openxmlformats.org/markup-compatibility/2006" xmlns:aink="http://schemas.microsoft.com/office/drawing/2016/ink" xmlns:am3d="http://schemas.microsoft.com/office/drawing/2017/model3d" xmlns:o="urn:schemas-microsoft-com:office:office" xmlns:r="http://schemas.openxmlformats.org/officeDocument/2006/relationships" xmlns:m="http://schemas.openxmlformats.org/officeDocument/2006/math" xmlns:v="urn:schemas-microsoft-com:vml" xmlns:wp14="http://schemas.microsoft.com/office/word/2010/wordprocessingDrawing" xmlns:wp="http://schemas.openxmlformats.org/drawingml/2006/wordprocessingDrawing" xmlns:w10="urn:schemas-microsoft-com:office:word" xmlns:w="http://schemas.openxmlformats.org/wordprocessingml/2006/main" xmlns:w14="http://schemas.microsoft.com/office/word/2010/wordml" xmlns:w15="http://schemas.microsoft.com/office/word/2012/wordml" xmlns:w16cex="http://schemas.microsoft.com/office/word/2018/wordml/cex" xmlns:w16cid="http://schemas.microsoft.com/office/word/2016/wordml/cid" xmlns:w16="http://schemas.microsoft.com/office/word/2018/wordml" xmlns:w16sdtdh="http://schemas.microsoft.com/office/word/2020/wordml/sdtdatahash" xmlns:w16se="http://schemas.microsoft.com/office/word/2015/wordml/symex" xmlns:wpg="http://schemas.microsoft.com/office/word/2010/wordprocessingGroup" xmlns:wpi="http://schemas.microsoft.com/office/word/2010/wordprocessingInk" xmlns:wne="http://schemas.microsoft.com/office/word/2006/wordml" xmlns:wps="http://schemas.microsoft.com/office/word/2010/wordprocessingShape" mc:Ignorable="w14 w15 w16se w16cid w16 w16cex w16sdtdh wp14">
+<w:document xmlns:wpc="http://schemas.microsoft.com/office/word/2010/wordprocessingCanvas" xmlns:cx="http://schemas.microsoft.com/office/drawing/2014/chartex" xmlns:cx1="http://schemas.microsoft.com/office/drawing/2015/9/8/chartex" xmlns:cx2="http://schemas.microsoft.com/office/drawing/2015/10/21/chartex" xmlns:cx3="http://schemas.microsoft.com/office/drawing/2016/5/9/chartex" xmlns:cx4="http://schemas.microsoft.com/office/drawing/2016/5/10/chartex" xmlns:cx5="http://schemas.microsoft.com/office/drawing/2016/5/11/chartex" xmlns:cx6="http://schemas.microsoft.com/office/drawing/2016/5/12/chartex" xmlns:cx7="http://schemas.microsoft.com/office/drawing/2016/5/13/chartex" xmlns:cx8="http://schemas.microsoft.com/office/drawing/2016/5/14/chartex" xmlns:mc="http://schemas.openxmlformats.org/markup-compatibility/2006" xmlns:aink="http://schemas.microsoft.com/office/drawing/2016/ink" xmlns:am3d="http://schemas.microsoft.com/office/drawing/2017/model3d" xmlns:o="urn:schemas-microsoft-com:office:office" xmlns:oel="http://schemas.microsoft.com/office/2019/extlst" xmlns:r="http://schemas.openxmlformats.org/officeDocument/2006/relationships" xmlns:m="http://schemas.openxmlformats.org/officeDocument/2006/math" xmlns:v="urn:schemas-microsoft-com:vml" xmlns:wp14="http://schemas.microsoft.com/office/word/2010/wordprocessingDrawing" xmlns:wp="http://schemas.openxmlformats.org/drawingml/2006/wordprocessingDrawing" xmlns:w10="urn:schemas-microsoft-com:office:word" xmlns:w="http://schemas.openxmlformats.org/wordprocessingml/2006/main" xmlns:w14="http://schemas.microsoft.com/office/word/2010/wordml" xmlns:w15="http://schemas.microsoft.com/office/word/2012/wordml" xmlns:w16cex="http://schemas.microsoft.com/office/word/2018/wordml/cex" xmlns:w16cid="http://schemas.microsoft.com/office/word/2016/wordml/cid" xmlns:w16="http://schemas.microsoft.com/office/word/2018/wordml" xmlns:w16du="http://schemas.microsoft.com/office/word/2023/wordml/word16du" xmlns:w16sdtdh="http://schemas.microsoft.com/office/word/2020/wordml/sdtdatahash" xmlns:w16sdtfl="http://schemas.microsoft.com/office/word/2024/wordml/sdtformatlock" xmlns:w16se="http://schemas.microsoft.com/office/word/2015/wordml/symex" xmlns:wpg="http://schemas.microsoft.com/office/word/2010/wordprocessingGroup" xmlns:wpi="http://schemas.microsoft.com/office/word/2010/wordprocessingInk" xmlns:wne="http://schemas.microsoft.com/office/word/2006/wordml" xmlns:wps="http://schemas.microsoft.com/office/word/2010/wordprocessingShape" mc:Ignorable="w14 w15 w16se w16cid w16 w16cex w16sdtdh w16sdtfl w16du wp14">
   <w:body>
     <w:p>
       <w:pPr>
@@ -1034,23 +1034,6 @@
         </w:rPr>
         <w:t>.</w:t>
       </w:r>
-    </w:p>
-    <w:p>
-      <w:pPr>
-        <w:tabs>
-          <w:tab w:val="left" w:pos="6931"/>
-        </w:tabs>
-        <w:bidi w:val="0"/>
-        <w:spacing w:line="480" w:lineRule="auto"/>
-        <w:jc w:val="center"/>
-        <w:rPr>
-          <w:rFonts w:asciiTheme="minorBidi" w:hAnsiTheme="minorBidi"/>
-          <w:b/>
-          <w:bCs/>
-          <w:sz w:val="28"/>
-          <w:szCs w:val="28"/>
-        </w:rPr>
-      </w:pPr>
     </w:p>
     <w:sectPr>
       <w:headerReference w:type="even" r:id="rId7"/>
@@ -1071,7 +1054,7 @@
 </file>
 
 <file path=word/endnotes.xml><?xml version="1.0" encoding="utf-8"?>
-<w:endnotes xmlns:wpc="http://schemas.microsoft.com/office/word/2010/wordprocessingCanvas" xmlns:cx="http://schemas.microsoft.com/office/drawing/2014/chartex" xmlns:cx1="http://schemas.microsoft.com/office/drawing/2015/9/8/chartex" xmlns:cx2="http://schemas.microsoft.com/office/drawing/2015/10/21/chartex" xmlns:cx3="http://schemas.microsoft.com/office/drawing/2016/5/9/chartex" xmlns:cx4="http://schemas.microsoft.com/office/drawing/2016/5/10/chartex" xmlns:cx5="http://schemas.microsoft.com/office/drawing/2016/5/11/chartex" xmlns:cx6="http://schemas.microsoft.com/office/drawing/2016/5/12/chartex" xmlns:cx7="http://schemas.microsoft.com/office/drawing/2016/5/13/chartex" xmlns:cx8="http://schemas.microsoft.com/office/drawing/2016/5/14/chartex" xmlns:mc="http://schemas.openxmlformats.org/markup-compatibility/2006" xmlns:aink="http://schemas.microsoft.com/office/drawing/2016/ink" xmlns:am3d="http://schemas.microsoft.com/office/drawing/2017/model3d" xmlns:o="urn:schemas-microsoft-com:office:office" xmlns:r="http://schemas.openxmlformats.org/officeDocument/2006/relationships" xmlns:m="http://schemas.openxmlformats.org/officeDocument/2006/math" xmlns:v="urn:schemas-microsoft-com:vml" xmlns:wp14="http://schemas.microsoft.com/office/word/2010/wordprocessingDrawing" xmlns:wp="http://schemas.openxmlformats.org/drawingml/2006/wordprocessingDrawing" xmlns:w10="urn:schemas-microsoft-com:office:word" xmlns:w="http://schemas.openxmlformats.org/wordprocessingml/2006/main" xmlns:w14="http://schemas.microsoft.com/office/word/2010/wordml" xmlns:w15="http://schemas.microsoft.com/office/word/2012/wordml" xmlns:w16cex="http://schemas.microsoft.com/office/word/2018/wordml/cex" xmlns:w16cid="http://schemas.microsoft.com/office/word/2016/wordml/cid" xmlns:w16="http://schemas.microsoft.com/office/word/2018/wordml" xmlns:w16sdtdh="http://schemas.microsoft.com/office/word/2020/wordml/sdtdatahash" xmlns:w16se="http://schemas.microsoft.com/office/word/2015/wordml/symex" xmlns:wpg="http://schemas.microsoft.com/office/word/2010/wordprocessingGroup" xmlns:wpi="http://schemas.microsoft.com/office/word/2010/wordprocessingInk" xmlns:wne="http://schemas.microsoft.com/office/word/2006/wordml" xmlns:wps="http://schemas.microsoft.com/office/word/2010/wordprocessingShape" mc:Ignorable="w14 w15 w16se w16cid w16 w16cex w16sdtdh wp14">
+<w:endnotes xmlns:wpc="http://schemas.microsoft.com/office/word/2010/wordprocessingCanvas" xmlns:cx="http://schemas.microsoft.com/office/drawing/2014/chartex" xmlns:cx1="http://schemas.microsoft.com/office/drawing/2015/9/8/chartex" xmlns:cx2="http://schemas.microsoft.com/office/drawing/2015/10/21/chartex" xmlns:cx3="http://schemas.microsoft.com/office/drawing/2016/5/9/chartex" xmlns:cx4="http://schemas.microsoft.com/office/drawing/2016/5/10/chartex" xmlns:cx5="http://schemas.microsoft.com/office/drawing/2016/5/11/chartex" xmlns:cx6="http://schemas.microsoft.com/office/drawing/2016/5/12/chartex" xmlns:cx7="http://schemas.microsoft.com/office/drawing/2016/5/13/chartex" xmlns:cx8="http://schemas.microsoft.com/office/drawing/2016/5/14/chartex" xmlns:mc="http://schemas.openxmlformats.org/markup-compatibility/2006" xmlns:aink="http://schemas.microsoft.com/office/drawing/2016/ink" xmlns:am3d="http://schemas.microsoft.com/office/drawing/2017/model3d" xmlns:o="urn:schemas-microsoft-com:office:office" xmlns:oel="http://schemas.microsoft.com/office/2019/extlst" xmlns:r="http://schemas.openxmlformats.org/officeDocument/2006/relationships" xmlns:m="http://schemas.openxmlformats.org/officeDocument/2006/math" xmlns:v="urn:schemas-microsoft-com:vml" xmlns:wp14="http://schemas.microsoft.com/office/word/2010/wordprocessingDrawing" xmlns:wp="http://schemas.openxmlformats.org/drawingml/2006/wordprocessingDrawing" xmlns:w10="urn:schemas-microsoft-com:office:word" xmlns:w="http://schemas.openxmlformats.org/wordprocessingml/2006/main" xmlns:w14="http://schemas.microsoft.com/office/word/2010/wordml" xmlns:w15="http://schemas.microsoft.com/office/word/2012/wordml" xmlns:w16cex="http://schemas.microsoft.com/office/word/2018/wordml/cex" xmlns:w16cid="http://schemas.microsoft.com/office/word/2016/wordml/cid" xmlns:w16="http://schemas.microsoft.com/office/word/2018/wordml" xmlns:w16du="http://schemas.microsoft.com/office/word/2023/wordml/word16du" xmlns:w16sdtdh="http://schemas.microsoft.com/office/word/2020/wordml/sdtdatahash" xmlns:w16sdtfl="http://schemas.microsoft.com/office/word/2024/wordml/sdtformatlock" xmlns:w16se="http://schemas.microsoft.com/office/word/2015/wordml/symex" xmlns:wpg="http://schemas.microsoft.com/office/word/2010/wordprocessingGroup" xmlns:wpi="http://schemas.microsoft.com/office/word/2010/wordprocessingInk" xmlns:wne="http://schemas.microsoft.com/office/word/2006/wordml" xmlns:wps="http://schemas.microsoft.com/office/word/2010/wordprocessingShape" mc:Ignorable="w14 w15 w16se w16cid w16 w16cex w16sdtdh w16sdtfl w16du wp14">
   <w:endnote w:type="separator" w:id="-1">
     <w:p>
       <w:pPr>
@@ -1096,7 +1079,7 @@
 </file>
 
 <file path=word/footer1.xml><?xml version="1.0" encoding="utf-8"?>
-<w:ftr xmlns:wpc="http://schemas.microsoft.com/office/word/2010/wordprocessingCanvas" xmlns:cx="http://schemas.microsoft.com/office/drawing/2014/chartex" xmlns:cx1="http://schemas.microsoft.com/office/drawing/2015/9/8/chartex" xmlns:cx2="http://schemas.microsoft.com/office/drawing/2015/10/21/chartex" xmlns:cx3="http://schemas.microsoft.com/office/drawing/2016/5/9/chartex" xmlns:cx4="http://schemas.microsoft.com/office/drawing/2016/5/10/chartex" xmlns:cx5="http://schemas.microsoft.com/office/drawing/2016/5/11/chartex" xmlns:cx6="http://schemas.microsoft.com/office/drawing/2016/5/12/chartex" xmlns:cx7="http://schemas.microsoft.com/office/drawing/2016/5/13/chartex" xmlns:cx8="http://schemas.microsoft.com/office/drawing/2016/5/14/chartex" xmlns:mc="http://schemas.openxmlformats.org/markup-compatibility/2006" xmlns:aink="http://schemas.microsoft.com/office/drawing/2016/ink" xmlns:am3d="http://schemas.microsoft.com/office/drawing/2017/model3d" xmlns:o="urn:schemas-microsoft-com:office:office" xmlns:r="http://schemas.openxmlformats.org/officeDocument/2006/relationships" xmlns:m="http://schemas.openxmlformats.org/officeDocument/2006/math" xmlns:v="urn:schemas-microsoft-com:vml" xmlns:wp14="http://schemas.microsoft.com/office/word/2010/wordprocessingDrawing" xmlns:wp="http://schemas.openxmlformats.org/drawingml/2006/wordprocessingDrawing" xmlns:w10="urn:schemas-microsoft-com:office:word" xmlns:w="http://schemas.openxmlformats.org/wordprocessingml/2006/main" xmlns:w14="http://schemas.microsoft.com/office/word/2010/wordml" xmlns:w15="http://schemas.microsoft.com/office/word/2012/wordml" xmlns:w16cex="http://schemas.microsoft.com/office/word/2018/wordml/cex" xmlns:w16cid="http://schemas.microsoft.com/office/word/2016/wordml/cid" xmlns:w16="http://schemas.microsoft.com/office/word/2018/wordml" xmlns:w16sdtdh="http://schemas.microsoft.com/office/word/2020/wordml/sdtdatahash" xmlns:w16se="http://schemas.microsoft.com/office/word/2015/wordml/symex" xmlns:wpg="http://schemas.microsoft.com/office/word/2010/wordprocessingGroup" xmlns:wpi="http://schemas.microsoft.com/office/word/2010/wordprocessingInk" xmlns:wne="http://schemas.microsoft.com/office/word/2006/wordml" xmlns:wps="http://schemas.microsoft.com/office/word/2010/wordprocessingShape" mc:Ignorable="w14 w15 w16se w16cid w16 w16cex w16sdtdh wp14">
+<w:ftr xmlns:wpc="http://schemas.microsoft.com/office/word/2010/wordprocessingCanvas" xmlns:cx="http://schemas.microsoft.com/office/drawing/2014/chartex" xmlns:cx1="http://schemas.microsoft.com/office/drawing/2015/9/8/chartex" xmlns:cx2="http://schemas.microsoft.com/office/drawing/2015/10/21/chartex" xmlns:cx3="http://schemas.microsoft.com/office/drawing/2016/5/9/chartex" xmlns:cx4="http://schemas.microsoft.com/office/drawing/2016/5/10/chartex" xmlns:cx5="http://schemas.microsoft.com/office/drawing/2016/5/11/chartex" xmlns:cx6="http://schemas.microsoft.com/office/drawing/2016/5/12/chartex" xmlns:cx7="http://schemas.microsoft.com/office/drawing/2016/5/13/chartex" xmlns:cx8="http://schemas.microsoft.com/office/drawing/2016/5/14/chartex" xmlns:mc="http://schemas.openxmlformats.org/markup-compatibility/2006" xmlns:aink="http://schemas.microsoft.com/office/drawing/2016/ink" xmlns:am3d="http://schemas.microsoft.com/office/drawing/2017/model3d" xmlns:o="urn:schemas-microsoft-com:office:office" xmlns:oel="http://schemas.microsoft.com/office/2019/extlst" xmlns:r="http://schemas.openxmlformats.org/officeDocument/2006/relationships" xmlns:m="http://schemas.openxmlformats.org/officeDocument/2006/math" xmlns:v="urn:schemas-microsoft-com:vml" xmlns:wp14="http://schemas.microsoft.com/office/word/2010/wordprocessingDrawing" xmlns:wp="http://schemas.openxmlformats.org/drawingml/2006/wordprocessingDrawing" xmlns:w10="urn:schemas-microsoft-com:office:word" xmlns:w="http://schemas.openxmlformats.org/wordprocessingml/2006/main" xmlns:w14="http://schemas.microsoft.com/office/word/2010/wordml" xmlns:w15="http://schemas.microsoft.com/office/word/2012/wordml" xmlns:w16cex="http://schemas.microsoft.com/office/word/2018/wordml/cex" xmlns:w16cid="http://schemas.microsoft.com/office/word/2016/wordml/cid" xmlns:w16="http://schemas.microsoft.com/office/word/2018/wordml" xmlns:w16du="http://schemas.microsoft.com/office/word/2023/wordml/word16du" xmlns:w16sdtdh="http://schemas.microsoft.com/office/word/2020/wordml/sdtdatahash" xmlns:w16sdtfl="http://schemas.microsoft.com/office/word/2024/wordml/sdtformatlock" xmlns:w16se="http://schemas.microsoft.com/office/word/2015/wordml/symex" xmlns:wpg="http://schemas.microsoft.com/office/word/2010/wordprocessingGroup" xmlns:wpi="http://schemas.microsoft.com/office/word/2010/wordprocessingInk" xmlns:wne="http://schemas.microsoft.com/office/word/2006/wordml" xmlns:wps="http://schemas.microsoft.com/office/word/2010/wordprocessingShape" mc:Ignorable="w14 w15 w16se w16cid w16 w16cex w16sdtdh w16sdtfl w16du wp14">
   <w:p>
     <w:pPr>
       <w:pStyle w:val="a4"/>
@@ -1106,7 +1089,7 @@
 </file>
 
 <file path=word/footer2.xml><?xml version="1.0" encoding="utf-8"?>
-<w:ftr xmlns:wpc="http://schemas.microsoft.com/office/word/2010/wordprocessingCanvas" xmlns:cx="http://schemas.microsoft.com/office/drawing/2014/chartex" xmlns:cx1="http://schemas.microsoft.com/office/drawing/2015/9/8/chartex" xmlns:cx2="http://schemas.microsoft.com/office/drawing/2015/10/21/chartex" xmlns:cx3="http://schemas.microsoft.com/office/drawing/2016/5/9/chartex" xmlns:cx4="http://schemas.microsoft.com/office/drawing/2016/5/10/chartex" xmlns:cx5="http://schemas.microsoft.com/office/drawing/2016/5/11/chartex" xmlns:cx6="http://schemas.microsoft.com/office/drawing/2016/5/12/chartex" xmlns:cx7="http://schemas.microsoft.com/office/drawing/2016/5/13/chartex" xmlns:cx8="http://schemas.microsoft.com/office/drawing/2016/5/14/chartex" xmlns:mc="http://schemas.openxmlformats.org/markup-compatibility/2006" xmlns:aink="http://schemas.microsoft.com/office/drawing/2016/ink" xmlns:am3d="http://schemas.microsoft.com/office/drawing/2017/model3d" xmlns:o="urn:schemas-microsoft-com:office:office" xmlns:r="http://schemas.openxmlformats.org/officeDocument/2006/relationships" xmlns:m="http://schemas.openxmlformats.org/officeDocument/2006/math" xmlns:v="urn:schemas-microsoft-com:vml" xmlns:wp14="http://schemas.microsoft.com/office/word/2010/wordprocessingDrawing" xmlns:wp="http://schemas.openxmlformats.org/drawingml/2006/wordprocessingDrawing" xmlns:w10="urn:schemas-microsoft-com:office:word" xmlns:w="http://schemas.openxmlformats.org/wordprocessingml/2006/main" xmlns:w14="http://schemas.microsoft.com/office/word/2010/wordml" xmlns:w15="http://schemas.microsoft.com/office/word/2012/wordml" xmlns:w16cex="http://schemas.microsoft.com/office/word/2018/wordml/cex" xmlns:w16cid="http://schemas.microsoft.com/office/word/2016/wordml/cid" xmlns:w16="http://schemas.microsoft.com/office/word/2018/wordml" xmlns:w16sdtdh="http://schemas.microsoft.com/office/word/2020/wordml/sdtdatahash" xmlns:w16se="http://schemas.microsoft.com/office/word/2015/wordml/symex" xmlns:wpg="http://schemas.microsoft.com/office/word/2010/wordprocessingGroup" xmlns:wpi="http://schemas.microsoft.com/office/word/2010/wordprocessingInk" xmlns:wne="http://schemas.microsoft.com/office/word/2006/wordml" xmlns:wps="http://schemas.microsoft.com/office/word/2010/wordprocessingShape" mc:Ignorable="w14 w15 w16se w16cid w16 w16cex w16sdtdh wp14">
+<w:ftr xmlns:wpc="http://schemas.microsoft.com/office/word/2010/wordprocessingCanvas" xmlns:cx="http://schemas.microsoft.com/office/drawing/2014/chartex" xmlns:cx1="http://schemas.microsoft.com/office/drawing/2015/9/8/chartex" xmlns:cx2="http://schemas.microsoft.com/office/drawing/2015/10/21/chartex" xmlns:cx3="http://schemas.microsoft.com/office/drawing/2016/5/9/chartex" xmlns:cx4="http://schemas.microsoft.com/office/drawing/2016/5/10/chartex" xmlns:cx5="http://schemas.microsoft.com/office/drawing/2016/5/11/chartex" xmlns:cx6="http://schemas.microsoft.com/office/drawing/2016/5/12/chartex" xmlns:cx7="http://schemas.microsoft.com/office/drawing/2016/5/13/chartex" xmlns:cx8="http://schemas.microsoft.com/office/drawing/2016/5/14/chartex" xmlns:mc="http://schemas.openxmlformats.org/markup-compatibility/2006" xmlns:aink="http://schemas.microsoft.com/office/drawing/2016/ink" xmlns:am3d="http://schemas.microsoft.com/office/drawing/2017/model3d" xmlns:o="urn:schemas-microsoft-com:office:office" xmlns:oel="http://schemas.microsoft.com/office/2019/extlst" xmlns:r="http://schemas.openxmlformats.org/officeDocument/2006/relationships" xmlns:m="http://schemas.openxmlformats.org/officeDocument/2006/math" xmlns:v="urn:schemas-microsoft-com:vml" xmlns:wp14="http://schemas.microsoft.com/office/word/2010/wordprocessingDrawing" xmlns:wp="http://schemas.openxmlformats.org/drawingml/2006/wordprocessingDrawing" xmlns:w10="urn:schemas-microsoft-com:office:word" xmlns:w="http://schemas.openxmlformats.org/wordprocessingml/2006/main" xmlns:w14="http://schemas.microsoft.com/office/word/2010/wordml" xmlns:w15="http://schemas.microsoft.com/office/word/2012/wordml" xmlns:w16cex="http://schemas.microsoft.com/office/word/2018/wordml/cex" xmlns:w16cid="http://schemas.microsoft.com/office/word/2016/wordml/cid" xmlns:w16="http://schemas.microsoft.com/office/word/2018/wordml" xmlns:w16du="http://schemas.microsoft.com/office/word/2023/wordml/word16du" xmlns:w16sdtdh="http://schemas.microsoft.com/office/word/2020/wordml/sdtdatahash" xmlns:w16sdtfl="http://schemas.microsoft.com/office/word/2024/wordml/sdtformatlock" xmlns:w16se="http://schemas.microsoft.com/office/word/2015/wordml/symex" xmlns:wpg="http://schemas.microsoft.com/office/word/2010/wordprocessingGroup" xmlns:wpi="http://schemas.microsoft.com/office/word/2010/wordprocessingInk" xmlns:wne="http://schemas.microsoft.com/office/word/2006/wordml" xmlns:wps="http://schemas.microsoft.com/office/word/2010/wordprocessingShape" mc:Ignorable="w14 w15 w16se w16cid w16 w16cex w16sdtdh w16sdtfl w16du wp14">
   <w:p>
     <w:pPr>
       <w:pStyle w:val="a4"/>
@@ -1153,7 +1136,7 @@
 </file>
 
 <file path=word/footer3.xml><?xml version="1.0" encoding="utf-8"?>
-<w:ftr xmlns:wpc="http://schemas.microsoft.com/office/word/2010/wordprocessingCanvas" xmlns:cx="http://schemas.microsoft.com/office/drawing/2014/chartex" xmlns:cx1="http://schemas.microsoft.com/office/drawing/2015/9/8/chartex" xmlns:cx2="http://schemas.microsoft.com/office/drawing/2015/10/21/chartex" xmlns:cx3="http://schemas.microsoft.com/office/drawing/2016/5/9/chartex" xmlns:cx4="http://schemas.microsoft.com/office/drawing/2016/5/10/chartex" xmlns:cx5="http://schemas.microsoft.com/office/drawing/2016/5/11/chartex" xmlns:cx6="http://schemas.microsoft.com/office/drawing/2016/5/12/chartex" xmlns:cx7="http://schemas.microsoft.com/office/drawing/2016/5/13/chartex" xmlns:cx8="http://schemas.microsoft.com/office/drawing/2016/5/14/chartex" xmlns:mc="http://schemas.openxmlformats.org/markup-compatibility/2006" xmlns:aink="http://schemas.microsoft.com/office/drawing/2016/ink" xmlns:am3d="http://schemas.microsoft.com/office/drawing/2017/model3d" xmlns:o="urn:schemas-microsoft-com:office:office" xmlns:r="http://schemas.openxmlformats.org/officeDocument/2006/relationships" xmlns:m="http://schemas.openxmlformats.org/officeDocument/2006/math" xmlns:v="urn:schemas-microsoft-com:vml" xmlns:wp14="http://schemas.microsoft.com/office/word/2010/wordprocessingDrawing" xmlns:wp="http://schemas.openxmlformats.org/drawingml/2006/wordprocessingDrawing" xmlns:w10="urn:schemas-microsoft-com:office:word" xmlns:w="http://schemas.openxmlformats.org/wordprocessingml/2006/main" xmlns:w14="http://schemas.microsoft.com/office/word/2010/wordml" xmlns:w15="http://schemas.microsoft.com/office/word/2012/wordml" xmlns:w16cex="http://schemas.microsoft.com/office/word/2018/wordml/cex" xmlns:w16cid="http://schemas.microsoft.com/office/word/2016/wordml/cid" xmlns:w16="http://schemas.microsoft.com/office/word/2018/wordml" xmlns:w16sdtdh="http://schemas.microsoft.com/office/word/2020/wordml/sdtdatahash" xmlns:w16se="http://schemas.microsoft.com/office/word/2015/wordml/symex" xmlns:wpg="http://schemas.microsoft.com/office/word/2010/wordprocessingGroup" xmlns:wpi="http://schemas.microsoft.com/office/word/2010/wordprocessingInk" xmlns:wne="http://schemas.microsoft.com/office/word/2006/wordml" xmlns:wps="http://schemas.microsoft.com/office/word/2010/wordprocessingShape" mc:Ignorable="w14 w15 w16se w16cid w16 w16cex w16sdtdh wp14">
+<w:ftr xmlns:wpc="http://schemas.microsoft.com/office/word/2010/wordprocessingCanvas" xmlns:cx="http://schemas.microsoft.com/office/drawing/2014/chartex" xmlns:cx1="http://schemas.microsoft.com/office/drawing/2015/9/8/chartex" xmlns:cx2="http://schemas.microsoft.com/office/drawing/2015/10/21/chartex" xmlns:cx3="http://schemas.microsoft.com/office/drawing/2016/5/9/chartex" xmlns:cx4="http://schemas.microsoft.com/office/drawing/2016/5/10/chartex" xmlns:cx5="http://schemas.microsoft.com/office/drawing/2016/5/11/chartex" xmlns:cx6="http://schemas.microsoft.com/office/drawing/2016/5/12/chartex" xmlns:cx7="http://schemas.microsoft.com/office/drawing/2016/5/13/chartex" xmlns:cx8="http://schemas.microsoft.com/office/drawing/2016/5/14/chartex" xmlns:mc="http://schemas.openxmlformats.org/markup-compatibility/2006" xmlns:aink="http://schemas.microsoft.com/office/drawing/2016/ink" xmlns:am3d="http://schemas.microsoft.com/office/drawing/2017/model3d" xmlns:o="urn:schemas-microsoft-com:office:office" xmlns:oel="http://schemas.microsoft.com/office/2019/extlst" xmlns:r="http://schemas.openxmlformats.org/officeDocument/2006/relationships" xmlns:m="http://schemas.openxmlformats.org/officeDocument/2006/math" xmlns:v="urn:schemas-microsoft-com:vml" xmlns:wp14="http://schemas.microsoft.com/office/word/2010/wordprocessingDrawing" xmlns:wp="http://schemas.openxmlformats.org/drawingml/2006/wordprocessingDrawing" xmlns:w10="urn:schemas-microsoft-com:office:word" xmlns:w="http://schemas.openxmlformats.org/wordprocessingml/2006/main" xmlns:w14="http://schemas.microsoft.com/office/word/2010/wordml" xmlns:w15="http://schemas.microsoft.com/office/word/2012/wordml" xmlns:w16cex="http://schemas.microsoft.com/office/word/2018/wordml/cex" xmlns:w16cid="http://schemas.microsoft.com/office/word/2016/wordml/cid" xmlns:w16="http://schemas.microsoft.com/office/word/2018/wordml" xmlns:w16du="http://schemas.microsoft.com/office/word/2023/wordml/word16du" xmlns:w16sdtdh="http://schemas.microsoft.com/office/word/2020/wordml/sdtdatahash" xmlns:w16sdtfl="http://schemas.microsoft.com/office/word/2024/wordml/sdtformatlock" xmlns:w16se="http://schemas.microsoft.com/office/word/2015/wordml/symex" xmlns:wpg="http://schemas.microsoft.com/office/word/2010/wordprocessingGroup" xmlns:wpi="http://schemas.microsoft.com/office/word/2010/wordprocessingInk" xmlns:wne="http://schemas.microsoft.com/office/word/2006/wordml" xmlns:wps="http://schemas.microsoft.com/office/word/2010/wordprocessingShape" mc:Ignorable="w14 w15 w16se w16cid w16 w16cex w16sdtdh w16sdtfl w16du wp14">
   <w:p>
     <w:pPr>
       <w:pStyle w:val="a4"/>
@@ -1163,7 +1146,7 @@
 </file>
 
 <file path=word/footnotes.xml><?xml version="1.0" encoding="utf-8"?>
-<w:footnotes xmlns:wpc="http://schemas.microsoft.com/office/word/2010/wordprocessingCanvas" xmlns:cx="http://schemas.microsoft.com/office/drawing/2014/chartex" xmlns:cx1="http://schemas.microsoft.com/office/drawing/2015/9/8/chartex" xmlns:cx2="http://schemas.microsoft.com/office/drawing/2015/10/21/chartex" xmlns:cx3="http://schemas.microsoft.com/office/drawing/2016/5/9/chartex" xmlns:cx4="http://schemas.microsoft.com/office/drawing/2016/5/10/chartex" xmlns:cx5="http://schemas.microsoft.com/office/drawing/2016/5/11/chartex" xmlns:cx6="http://schemas.microsoft.com/office/drawing/2016/5/12/chartex" xmlns:cx7="http://schemas.microsoft.com/office/drawing/2016/5/13/chartex" xmlns:cx8="http://schemas.microsoft.com/office/drawing/2016/5/14/chartex" xmlns:mc="http://schemas.openxmlformats.org/markup-compatibility/2006" xmlns:aink="http://schemas.microsoft.com/office/drawing/2016/ink" xmlns:am3d="http://schemas.microsoft.com/office/drawing/2017/model3d" xmlns:o="urn:schemas-microsoft-com:office:office" xmlns:r="http://schemas.openxmlformats.org/officeDocument/2006/relationships" xmlns:m="http://schemas.openxmlformats.org/officeDocument/2006/math" xmlns:v="urn:schemas-microsoft-com:vml" xmlns:wp14="http://schemas.microsoft.com/office/word/2010/wordprocessingDrawing" xmlns:wp="http://schemas.openxmlformats.org/drawingml/2006/wordprocessingDrawing" xmlns:w10="urn:schemas-microsoft-com:office:word" xmlns:w="http://schemas.openxmlformats.org/wordprocessingml/2006/main" xmlns:w14="http://schemas.microsoft.com/office/word/2010/wordml" xmlns:w15="http://schemas.microsoft.com/office/word/2012/wordml" xmlns:w16cex="http://schemas.microsoft.com/office/word/2018/wordml/cex" xmlns:w16cid="http://schemas.microsoft.com/office/word/2016/wordml/cid" xmlns:w16="http://schemas.microsoft.com/office/word/2018/wordml" xmlns:w16sdtdh="http://schemas.microsoft.com/office/word/2020/wordml/sdtdatahash" xmlns:w16se="http://schemas.microsoft.com/office/word/2015/wordml/symex" xmlns:wpg="http://schemas.microsoft.com/office/word/2010/wordprocessingGroup" xmlns:wpi="http://schemas.microsoft.com/office/word/2010/wordprocessingInk" xmlns:wne="http://schemas.microsoft.com/office/word/2006/wordml" xmlns:wps="http://schemas.microsoft.com/office/word/2010/wordprocessingShape" mc:Ignorable="w14 w15 w16se w16cid w16 w16cex w16sdtdh wp14">
+<w:footnotes xmlns:wpc="http://schemas.microsoft.com/office/word/2010/wordprocessingCanvas" xmlns:cx="http://schemas.microsoft.com/office/drawing/2014/chartex" xmlns:cx1="http://schemas.microsoft.com/office/drawing/2015/9/8/chartex" xmlns:cx2="http://schemas.microsoft.com/office/drawing/2015/10/21/chartex" xmlns:cx3="http://schemas.microsoft.com/office/drawing/2016/5/9/chartex" xmlns:cx4="http://schemas.microsoft.com/office/drawing/2016/5/10/chartex" xmlns:cx5="http://schemas.microsoft.com/office/drawing/2016/5/11/chartex" xmlns:cx6="http://schemas.microsoft.com/office/drawing/2016/5/12/chartex" xmlns:cx7="http://schemas.microsoft.com/office/drawing/2016/5/13/chartex" xmlns:cx8="http://schemas.microsoft.com/office/drawing/2016/5/14/chartex" xmlns:mc="http://schemas.openxmlformats.org/markup-compatibility/2006" xmlns:aink="http://schemas.microsoft.com/office/drawing/2016/ink" xmlns:am3d="http://schemas.microsoft.com/office/drawing/2017/model3d" xmlns:o="urn:schemas-microsoft-com:office:office" xmlns:oel="http://schemas.microsoft.com/office/2019/extlst" xmlns:r="http://schemas.openxmlformats.org/officeDocument/2006/relationships" xmlns:m="http://schemas.openxmlformats.org/officeDocument/2006/math" xmlns:v="urn:schemas-microsoft-com:vml" xmlns:wp14="http://schemas.microsoft.com/office/word/2010/wordprocessingDrawing" xmlns:wp="http://schemas.openxmlformats.org/drawingml/2006/wordprocessingDrawing" xmlns:w10="urn:schemas-microsoft-com:office:word" xmlns:w="http://schemas.openxmlformats.org/wordprocessingml/2006/main" xmlns:w14="http://schemas.microsoft.com/office/word/2010/wordml" xmlns:w15="http://schemas.microsoft.com/office/word/2012/wordml" xmlns:w16cex="http://schemas.microsoft.com/office/word/2018/wordml/cex" xmlns:w16cid="http://schemas.microsoft.com/office/word/2016/wordml/cid" xmlns:w16="http://schemas.microsoft.com/office/word/2018/wordml" xmlns:w16du="http://schemas.microsoft.com/office/word/2023/wordml/word16du" xmlns:w16sdtdh="http://schemas.microsoft.com/office/word/2020/wordml/sdtdatahash" xmlns:w16sdtfl="http://schemas.microsoft.com/office/word/2024/wordml/sdtformatlock" xmlns:w16se="http://schemas.microsoft.com/office/word/2015/wordml/symex" xmlns:wpg="http://schemas.microsoft.com/office/word/2010/wordprocessingGroup" xmlns:wpi="http://schemas.microsoft.com/office/word/2010/wordprocessingInk" xmlns:wne="http://schemas.microsoft.com/office/word/2006/wordml" xmlns:wps="http://schemas.microsoft.com/office/word/2010/wordprocessingShape" mc:Ignorable="w14 w15 w16se w16cid w16 w16cex w16sdtdh w16sdtfl w16du wp14">
   <w:footnote w:type="separator" w:id="-1">
     <w:p>
       <w:pPr>
@@ -1188,7 +1171,7 @@
 </file>
 
 <file path=word/header1.xml><?xml version="1.0" encoding="utf-8"?>
-<w:hdr xmlns:wpc="http://schemas.microsoft.com/office/word/2010/wordprocessingCanvas" xmlns:cx="http://schemas.microsoft.com/office/drawing/2014/chartex" xmlns:cx1="http://schemas.microsoft.com/office/drawing/2015/9/8/chartex" xmlns:cx2="http://schemas.microsoft.com/office/drawing/2015/10/21/chartex" xmlns:cx3="http://schemas.microsoft.com/office/drawing/2016/5/9/chartex" xmlns:cx4="http://schemas.microsoft.com/office/drawing/2016/5/10/chartex" xmlns:cx5="http://schemas.microsoft.com/office/drawing/2016/5/11/chartex" xmlns:cx6="http://schemas.microsoft.com/office/drawing/2016/5/12/chartex" xmlns:cx7="http://schemas.microsoft.com/office/drawing/2016/5/13/chartex" xmlns:cx8="http://schemas.microsoft.com/office/drawing/2016/5/14/chartex" xmlns:mc="http://schemas.openxmlformats.org/markup-compatibility/2006" xmlns:aink="http://schemas.microsoft.com/office/drawing/2016/ink" xmlns:am3d="http://schemas.microsoft.com/office/drawing/2017/model3d" xmlns:o="urn:schemas-microsoft-com:office:office" xmlns:r="http://schemas.openxmlformats.org/officeDocument/2006/relationships" xmlns:m="http://schemas.openxmlformats.org/officeDocument/2006/math" xmlns:v="urn:schemas-microsoft-com:vml" xmlns:wp14="http://schemas.microsoft.com/office/word/2010/wordprocessingDrawing" xmlns:wp="http://schemas.openxmlformats.org/drawingml/2006/wordprocessingDrawing" xmlns:w10="urn:schemas-microsoft-com:office:word" xmlns:w="http://schemas.openxmlformats.org/wordprocessingml/2006/main" xmlns:w14="http://schemas.microsoft.com/office/word/2010/wordml" xmlns:w15="http://schemas.microsoft.com/office/word/2012/wordml" xmlns:w16cex="http://schemas.microsoft.com/office/word/2018/wordml/cex" xmlns:w16cid="http://schemas.microsoft.com/office/word/2016/wordml/cid" xmlns:w16="http://schemas.microsoft.com/office/word/2018/wordml" xmlns:w16sdtdh="http://schemas.microsoft.com/office/word/2020/wordml/sdtdatahash" xmlns:w16se="http://schemas.microsoft.com/office/word/2015/wordml/symex" xmlns:wpg="http://schemas.microsoft.com/office/word/2010/wordprocessingGroup" xmlns:wpi="http://schemas.microsoft.com/office/word/2010/wordprocessingInk" xmlns:wne="http://schemas.microsoft.com/office/word/2006/wordml" xmlns:wps="http://schemas.microsoft.com/office/word/2010/wordprocessingShape" mc:Ignorable="w14 w15 w16se w16cid w16 w16cex w16sdtdh wp14">
+<w:hdr xmlns:wpc="http://schemas.microsoft.com/office/word/2010/wordprocessingCanvas" xmlns:cx="http://schemas.microsoft.com/office/drawing/2014/chartex" xmlns:cx1="http://schemas.microsoft.com/office/drawing/2015/9/8/chartex" xmlns:cx2="http://schemas.microsoft.com/office/drawing/2015/10/21/chartex" xmlns:cx3="http://schemas.microsoft.com/office/drawing/2016/5/9/chartex" xmlns:cx4="http://schemas.microsoft.com/office/drawing/2016/5/10/chartex" xmlns:cx5="http://schemas.microsoft.com/office/drawing/2016/5/11/chartex" xmlns:cx6="http://schemas.microsoft.com/office/drawing/2016/5/12/chartex" xmlns:cx7="http://schemas.microsoft.com/office/drawing/2016/5/13/chartex" xmlns:cx8="http://schemas.microsoft.com/office/drawing/2016/5/14/chartex" xmlns:mc="http://schemas.openxmlformats.org/markup-compatibility/2006" xmlns:aink="http://schemas.microsoft.com/office/drawing/2016/ink" xmlns:am3d="http://schemas.microsoft.com/office/drawing/2017/model3d" xmlns:o="urn:schemas-microsoft-com:office:office" xmlns:oel="http://schemas.microsoft.com/office/2019/extlst" xmlns:r="http://schemas.openxmlformats.org/officeDocument/2006/relationships" xmlns:m="http://schemas.openxmlformats.org/officeDocument/2006/math" xmlns:v="urn:schemas-microsoft-com:vml" xmlns:wp14="http://schemas.microsoft.com/office/word/2010/wordprocessingDrawing" xmlns:wp="http://schemas.openxmlformats.org/drawingml/2006/wordprocessingDrawing" xmlns:w10="urn:schemas-microsoft-com:office:word" xmlns:w="http://schemas.openxmlformats.org/wordprocessingml/2006/main" xmlns:w14="http://schemas.microsoft.com/office/word/2010/wordml" xmlns:w15="http://schemas.microsoft.com/office/word/2012/wordml" xmlns:w16cex="http://schemas.microsoft.com/office/word/2018/wordml/cex" xmlns:w16cid="http://schemas.microsoft.com/office/word/2016/wordml/cid" xmlns:w16="http://schemas.microsoft.com/office/word/2018/wordml" xmlns:w16du="http://schemas.microsoft.com/office/word/2023/wordml/word16du" xmlns:w16sdtdh="http://schemas.microsoft.com/office/word/2020/wordml/sdtdatahash" xmlns:w16sdtfl="http://schemas.microsoft.com/office/word/2024/wordml/sdtformatlock" xmlns:w16se="http://schemas.microsoft.com/office/word/2015/wordml/symex" xmlns:wpg="http://schemas.microsoft.com/office/word/2010/wordprocessingGroup" xmlns:wpi="http://schemas.microsoft.com/office/word/2010/wordprocessingInk" xmlns:wne="http://schemas.microsoft.com/office/word/2006/wordml" xmlns:wps="http://schemas.microsoft.com/office/word/2010/wordprocessingShape" mc:Ignorable="w14 w15 w16se w16cid w16 w16cex w16sdtdh w16sdtfl w16du wp14">
   <w:p>
     <w:pPr>
       <w:pStyle w:val="a3"/>
@@ -1198,7 +1181,7 @@
 </file>
 
 <file path=word/header2.xml><?xml version="1.0" encoding="utf-8"?>
-<w:hdr xmlns:wpc="http://schemas.microsoft.com/office/word/2010/wordprocessingCanvas" xmlns:cx="http://schemas.microsoft.com/office/drawing/2014/chartex" xmlns:cx1="http://schemas.microsoft.com/office/drawing/2015/9/8/chartex" xmlns:cx2="http://schemas.microsoft.com/office/drawing/2015/10/21/chartex" xmlns:cx3="http://schemas.microsoft.com/office/drawing/2016/5/9/chartex" xmlns:cx4="http://schemas.microsoft.com/office/drawing/2016/5/10/chartex" xmlns:cx5="http://schemas.microsoft.com/office/drawing/2016/5/11/chartex" xmlns:cx6="http://schemas.microsoft.com/office/drawing/2016/5/12/chartex" xmlns:cx7="http://schemas.microsoft.com/office/drawing/2016/5/13/chartex" xmlns:cx8="http://schemas.microsoft.com/office/drawing/2016/5/14/chartex" xmlns:mc="http://schemas.openxmlformats.org/markup-compatibility/2006" xmlns:aink="http://schemas.microsoft.com/office/drawing/2016/ink" xmlns:am3d="http://schemas.microsoft.com/office/drawing/2017/model3d" xmlns:o="urn:schemas-microsoft-com:office:office" xmlns:r="http://schemas.openxmlformats.org/officeDocument/2006/relationships" xmlns:m="http://schemas.openxmlformats.org/officeDocument/2006/math" xmlns:v="urn:schemas-microsoft-com:vml" xmlns:wp14="http://schemas.microsoft.com/office/word/2010/wordprocessingDrawing" xmlns:wp="http://schemas.openxmlformats.org/drawingml/2006/wordprocessingDrawing" xmlns:w10="urn:schemas-microsoft-com:office:word" xmlns:w="http://schemas.openxmlformats.org/wordprocessingml/2006/main" xmlns:w14="http://schemas.microsoft.com/office/word/2010/wordml" xmlns:w15="http://schemas.microsoft.com/office/word/2012/wordml" xmlns:w16cex="http://schemas.microsoft.com/office/word/2018/wordml/cex" xmlns:w16cid="http://schemas.microsoft.com/office/word/2016/wordml/cid" xmlns:w16="http://schemas.microsoft.com/office/word/2018/wordml" xmlns:w16sdtdh="http://schemas.microsoft.com/office/word/2020/wordml/sdtdatahash" xmlns:w16se="http://schemas.microsoft.com/office/word/2015/wordml/symex" xmlns:wpg="http://schemas.microsoft.com/office/word/2010/wordprocessingGroup" xmlns:wpi="http://schemas.microsoft.com/office/word/2010/wordprocessingInk" xmlns:wne="http://schemas.microsoft.com/office/word/2006/wordml" xmlns:wps="http://schemas.microsoft.com/office/word/2010/wordprocessingShape" mc:Ignorable="w14 w15 w16se w16cid w16 w16cex w16sdtdh wp14">
+<w:hdr xmlns:wpc="http://schemas.microsoft.com/office/word/2010/wordprocessingCanvas" xmlns:cx="http://schemas.microsoft.com/office/drawing/2014/chartex" xmlns:cx1="http://schemas.microsoft.com/office/drawing/2015/9/8/chartex" xmlns:cx2="http://schemas.microsoft.com/office/drawing/2015/10/21/chartex" xmlns:cx3="http://schemas.microsoft.com/office/drawing/2016/5/9/chartex" xmlns:cx4="http://schemas.microsoft.com/office/drawing/2016/5/10/chartex" xmlns:cx5="http://schemas.microsoft.com/office/drawing/2016/5/11/chartex" xmlns:cx6="http://schemas.microsoft.com/office/drawing/2016/5/12/chartex" xmlns:cx7="http://schemas.microsoft.com/office/drawing/2016/5/13/chartex" xmlns:cx8="http://schemas.microsoft.com/office/drawing/2016/5/14/chartex" xmlns:mc="http://schemas.openxmlformats.org/markup-compatibility/2006" xmlns:aink="http://schemas.microsoft.com/office/drawing/2016/ink" xmlns:am3d="http://schemas.microsoft.com/office/drawing/2017/model3d" xmlns:o="urn:schemas-microsoft-com:office:office" xmlns:oel="http://schemas.microsoft.com/office/2019/extlst" xmlns:r="http://schemas.openxmlformats.org/officeDocument/2006/relationships" xmlns:m="http://schemas.openxmlformats.org/officeDocument/2006/math" xmlns:v="urn:schemas-microsoft-com:vml" xmlns:wp14="http://schemas.microsoft.com/office/word/2010/wordprocessingDrawing" xmlns:wp="http://schemas.openxmlformats.org/drawingml/2006/wordprocessingDrawing" xmlns:w10="urn:schemas-microsoft-com:office:word" xmlns:w="http://schemas.openxmlformats.org/wordprocessingml/2006/main" xmlns:w14="http://schemas.microsoft.com/office/word/2010/wordml" xmlns:w15="http://schemas.microsoft.com/office/word/2012/wordml" xmlns:w16cex="http://schemas.microsoft.com/office/word/2018/wordml/cex" xmlns:w16cid="http://schemas.microsoft.com/office/word/2016/wordml/cid" xmlns:w16="http://schemas.microsoft.com/office/word/2018/wordml" xmlns:w16du="http://schemas.microsoft.com/office/word/2023/wordml/word16du" xmlns:w16sdtdh="http://schemas.microsoft.com/office/word/2020/wordml/sdtdatahash" xmlns:w16sdtfl="http://schemas.microsoft.com/office/word/2024/wordml/sdtformatlock" xmlns:w16se="http://schemas.microsoft.com/office/word/2015/wordml/symex" xmlns:wpg="http://schemas.microsoft.com/office/word/2010/wordprocessingGroup" xmlns:wpi="http://schemas.microsoft.com/office/word/2010/wordprocessingInk" xmlns:wne="http://schemas.microsoft.com/office/word/2006/wordml" xmlns:wps="http://schemas.microsoft.com/office/word/2010/wordprocessingShape" mc:Ignorable="w14 w15 w16se w16cid w16 w16cex w16sdtdh w16sdtfl w16du wp14">
   <w:tbl>
     <w:tblPr>
       <w:tblStyle w:val="a5"/>
@@ -1572,7 +1555,6 @@
     <w:pPr>
       <w:pStyle w:val="a3"/>
       <w:rPr>
-        <w:rFonts w:hint="cs"/>
         <w:b/>
         <w:bCs/>
         <w:sz w:val="32"/>
@@ -1585,7 +1567,7 @@
 </file>
 
 <file path=word/header3.xml><?xml version="1.0" encoding="utf-8"?>
-<w:hdr xmlns:wpc="http://schemas.microsoft.com/office/word/2010/wordprocessingCanvas" xmlns:cx="http://schemas.microsoft.com/office/drawing/2014/chartex" xmlns:cx1="http://schemas.microsoft.com/office/drawing/2015/9/8/chartex" xmlns:cx2="http://schemas.microsoft.com/office/drawing/2015/10/21/chartex" xmlns:cx3="http://schemas.microsoft.com/office/drawing/2016/5/9/chartex" xmlns:cx4="http://schemas.microsoft.com/office/drawing/2016/5/10/chartex" xmlns:cx5="http://schemas.microsoft.com/office/drawing/2016/5/11/chartex" xmlns:cx6="http://schemas.microsoft.com/office/drawing/2016/5/12/chartex" xmlns:cx7="http://schemas.microsoft.com/office/drawing/2016/5/13/chartex" xmlns:cx8="http://schemas.microsoft.com/office/drawing/2016/5/14/chartex" xmlns:mc="http://schemas.openxmlformats.org/markup-compatibility/2006" xmlns:aink="http://schemas.microsoft.com/office/drawing/2016/ink" xmlns:am3d="http://schemas.microsoft.com/office/drawing/2017/model3d" xmlns:o="urn:schemas-microsoft-com:office:office" xmlns:r="http://schemas.openxmlformats.org/officeDocument/2006/relationships" xmlns:m="http://schemas.openxmlformats.org/officeDocument/2006/math" xmlns:v="urn:schemas-microsoft-com:vml" xmlns:wp14="http://schemas.microsoft.com/office/word/2010/wordprocessingDrawing" xmlns:wp="http://schemas.openxmlformats.org/drawingml/2006/wordprocessingDrawing" xmlns:w10="urn:schemas-microsoft-com:office:word" xmlns:w="http://schemas.openxmlformats.org/wordprocessingml/2006/main" xmlns:w14="http://schemas.microsoft.com/office/word/2010/wordml" xmlns:w15="http://schemas.microsoft.com/office/word/2012/wordml" xmlns:w16cex="http://schemas.microsoft.com/office/word/2018/wordml/cex" xmlns:w16cid="http://schemas.microsoft.com/office/word/2016/wordml/cid" xmlns:w16="http://schemas.microsoft.com/office/word/2018/wordml" xmlns:w16sdtdh="http://schemas.microsoft.com/office/word/2020/wordml/sdtdatahash" xmlns:w16se="http://schemas.microsoft.com/office/word/2015/wordml/symex" xmlns:wpg="http://schemas.microsoft.com/office/word/2010/wordprocessingGroup" xmlns:wpi="http://schemas.microsoft.com/office/word/2010/wordprocessingInk" xmlns:wne="http://schemas.microsoft.com/office/word/2006/wordml" xmlns:wps="http://schemas.microsoft.com/office/word/2010/wordprocessingShape" mc:Ignorable="w14 w15 w16se w16cid w16 w16cex w16sdtdh wp14">
+<w:hdr xmlns:wpc="http://schemas.microsoft.com/office/word/2010/wordprocessingCanvas" xmlns:cx="http://schemas.microsoft.com/office/drawing/2014/chartex" xmlns:cx1="http://schemas.microsoft.com/office/drawing/2015/9/8/chartex" xmlns:cx2="http://schemas.microsoft.com/office/drawing/2015/10/21/chartex" xmlns:cx3="http://schemas.microsoft.com/office/drawing/2016/5/9/chartex" xmlns:cx4="http://schemas.microsoft.com/office/drawing/2016/5/10/chartex" xmlns:cx5="http://schemas.microsoft.com/office/drawing/2016/5/11/chartex" xmlns:cx6="http://schemas.microsoft.com/office/drawing/2016/5/12/chartex" xmlns:cx7="http://schemas.microsoft.com/office/drawing/2016/5/13/chartex" xmlns:cx8="http://schemas.microsoft.com/office/drawing/2016/5/14/chartex" xmlns:mc="http://schemas.openxmlformats.org/markup-compatibility/2006" xmlns:aink="http://schemas.microsoft.com/office/drawing/2016/ink" xmlns:am3d="http://schemas.microsoft.com/office/drawing/2017/model3d" xmlns:o="urn:schemas-microsoft-com:office:office" xmlns:oel="http://schemas.microsoft.com/office/2019/extlst" xmlns:r="http://schemas.openxmlformats.org/officeDocument/2006/relationships" xmlns:m="http://schemas.openxmlformats.org/officeDocument/2006/math" xmlns:v="urn:schemas-microsoft-com:vml" xmlns:wp14="http://schemas.microsoft.com/office/word/2010/wordprocessingDrawing" xmlns:wp="http://schemas.openxmlformats.org/drawingml/2006/wordprocessingDrawing" xmlns:w10="urn:schemas-microsoft-com:office:word" xmlns:w="http://schemas.openxmlformats.org/wordprocessingml/2006/main" xmlns:w14="http://schemas.microsoft.com/office/word/2010/wordml" xmlns:w15="http://schemas.microsoft.com/office/word/2012/wordml" xmlns:w16cex="http://schemas.microsoft.com/office/word/2018/wordml/cex" xmlns:w16cid="http://schemas.microsoft.com/office/word/2016/wordml/cid" xmlns:w16="http://schemas.microsoft.com/office/word/2018/wordml" xmlns:w16du="http://schemas.microsoft.com/office/word/2023/wordml/word16du" xmlns:w16sdtdh="http://schemas.microsoft.com/office/word/2020/wordml/sdtdatahash" xmlns:w16sdtfl="http://schemas.microsoft.com/office/word/2024/wordml/sdtformatlock" xmlns:w16se="http://schemas.microsoft.com/office/word/2015/wordml/symex" xmlns:wpg="http://schemas.microsoft.com/office/word/2010/wordprocessingGroup" xmlns:wpi="http://schemas.microsoft.com/office/word/2010/wordprocessingInk" xmlns:wne="http://schemas.microsoft.com/office/word/2006/wordml" xmlns:wps="http://schemas.microsoft.com/office/word/2010/wordprocessingShape" mc:Ignorable="w14 w15 w16se w16cid w16 w16cex w16sdtdh w16sdtfl w16du wp14">
   <w:p>
     <w:pPr>
       <w:pStyle w:val="a3"/>
@@ -1595,7 +1577,7 @@
 </file>
 
 <file path=word/numbering.xml><?xml version="1.0" encoding="utf-8"?>
-<w:numbering xmlns:wpc="http://schemas.microsoft.com/office/word/2010/wordprocessingCanvas" xmlns:cx="http://schemas.microsoft.com/office/drawing/2014/chartex" xmlns:cx1="http://schemas.microsoft.com/office/drawing/2015/9/8/chartex" xmlns:cx2="http://schemas.microsoft.com/office/drawing/2015/10/21/chartex" xmlns:cx3="http://schemas.microsoft.com/office/drawing/2016/5/9/chartex" xmlns:cx4="http://schemas.microsoft.com/office/drawing/2016/5/10/chartex" xmlns:cx5="http://schemas.microsoft.com/office/drawing/2016/5/11/chartex" xmlns:cx6="http://schemas.microsoft.com/office/drawing/2016/5/12/chartex" xmlns:cx7="http://schemas.microsoft.com/office/drawing/2016/5/13/chartex" xmlns:cx8="http://schemas.microsoft.com/office/drawing/2016/5/14/chartex" xmlns:mc="http://schemas.openxmlformats.org/markup-compatibility/2006" xmlns:aink="http://schemas.microsoft.com/office/drawing/2016/ink" xmlns:am3d="http://schemas.microsoft.com/office/drawing/2017/model3d" xmlns:o="urn:schemas-microsoft-com:office:office" xmlns:r="http://schemas.openxmlformats.org/officeDocument/2006/relationships" xmlns:m="http://schemas.openxmlformats.org/officeDocument/2006/math" xmlns:v="urn:schemas-microsoft-com:vml" xmlns:wp14="http://schemas.microsoft.com/office/word/2010/wordprocessingDrawing" xmlns:wp="http://schemas.openxmlformats.org/drawingml/2006/wordprocessingDrawing" xmlns:w10="urn:schemas-microsoft-com:office:word" xmlns:w="http://schemas.openxmlformats.org/wordprocessingml/2006/main" xmlns:w14="http://schemas.microsoft.com/office/word/2010/wordml" xmlns:w15="http://schemas.microsoft.com/office/word/2012/wordml" xmlns:w16cex="http://schemas.microsoft.com/office/word/2018/wordml/cex" xmlns:w16cid="http://schemas.microsoft.com/office/word/2016/wordml/cid" xmlns:w16="http://schemas.microsoft.com/office/word/2018/wordml" xmlns:w16sdtdh="http://schemas.microsoft.com/office/word/2020/wordml/sdtdatahash" xmlns:w16se="http://schemas.microsoft.com/office/word/2015/wordml/symex" xmlns:wpg="http://schemas.microsoft.com/office/word/2010/wordprocessingGroup" xmlns:wpi="http://schemas.microsoft.com/office/word/2010/wordprocessingInk" xmlns:wne="http://schemas.microsoft.com/office/word/2006/wordml" xmlns:wps="http://schemas.microsoft.com/office/word/2010/wordprocessingShape" mc:Ignorable="w14 w15 w16se w16cid w16 w16cex w16sdtdh wp14">
+<w:numbering xmlns:wpc="http://schemas.microsoft.com/office/word/2010/wordprocessingCanvas" xmlns:cx="http://schemas.microsoft.com/office/drawing/2014/chartex" xmlns:cx1="http://schemas.microsoft.com/office/drawing/2015/9/8/chartex" xmlns:cx2="http://schemas.microsoft.com/office/drawing/2015/10/21/chartex" xmlns:cx3="http://schemas.microsoft.com/office/drawing/2016/5/9/chartex" xmlns:cx4="http://schemas.microsoft.com/office/drawing/2016/5/10/chartex" xmlns:cx5="http://schemas.microsoft.com/office/drawing/2016/5/11/chartex" xmlns:cx6="http://schemas.microsoft.com/office/drawing/2016/5/12/chartex" xmlns:cx7="http://schemas.microsoft.com/office/drawing/2016/5/13/chartex" xmlns:cx8="http://schemas.microsoft.com/office/drawing/2016/5/14/chartex" xmlns:mc="http://schemas.openxmlformats.org/markup-compatibility/2006" xmlns:aink="http://schemas.microsoft.com/office/drawing/2016/ink" xmlns:am3d="http://schemas.microsoft.com/office/drawing/2017/model3d" xmlns:o="urn:schemas-microsoft-com:office:office" xmlns:oel="http://schemas.microsoft.com/office/2019/extlst" xmlns:r="http://schemas.openxmlformats.org/officeDocument/2006/relationships" xmlns:m="http://schemas.openxmlformats.org/officeDocument/2006/math" xmlns:v="urn:schemas-microsoft-com:vml" xmlns:wp14="http://schemas.microsoft.com/office/word/2010/wordprocessingDrawing" xmlns:wp="http://schemas.openxmlformats.org/drawingml/2006/wordprocessingDrawing" xmlns:w10="urn:schemas-microsoft-com:office:word" xmlns:w="http://schemas.openxmlformats.org/wordprocessingml/2006/main" xmlns:w14="http://schemas.microsoft.com/office/word/2010/wordml" xmlns:w15="http://schemas.microsoft.com/office/word/2012/wordml" xmlns:w16cex="http://schemas.microsoft.com/office/word/2018/wordml/cex" xmlns:w16cid="http://schemas.microsoft.com/office/word/2016/wordml/cid" xmlns:w16="http://schemas.microsoft.com/office/word/2018/wordml" xmlns:w16du="http://schemas.microsoft.com/office/word/2023/wordml/word16du" xmlns:w16sdtdh="http://schemas.microsoft.com/office/word/2020/wordml/sdtdatahash" xmlns:w16sdtfl="http://schemas.microsoft.com/office/word/2024/wordml/sdtformatlock" xmlns:w16se="http://schemas.microsoft.com/office/word/2015/wordml/symex" xmlns:wpg="http://schemas.microsoft.com/office/word/2010/wordprocessingGroup" xmlns:wpi="http://schemas.microsoft.com/office/word/2010/wordprocessingInk" xmlns:wne="http://schemas.microsoft.com/office/word/2006/wordml" xmlns:wps="http://schemas.microsoft.com/office/word/2010/wordprocessingShape" mc:Ignorable="w14 w15 w16se w16cid w16 w16cex w16sdtdh w16sdtfl w16du wp14">
   <w:abstractNum w:abstractNumId="0" w15:restartNumberingAfterBreak="0">
     <w:nsid w:val="05D453C7"/>
     <w:multiLevelType w:val="hybridMultilevel"/>
@@ -2429,35 +2411,35 @@
       </w:pPr>
     </w:lvl>
   </w:abstractNum>
-  <w:num w:numId="1">
+  <w:num w:numId="1" w16cid:durableId="734012306">
     <w:abstractNumId w:val="7"/>
   </w:num>
-  <w:num w:numId="2">
+  <w:num w:numId="2" w16cid:durableId="2050298546">
     <w:abstractNumId w:val="1"/>
   </w:num>
-  <w:num w:numId="3">
+  <w:num w:numId="3" w16cid:durableId="1711805612">
     <w:abstractNumId w:val="6"/>
   </w:num>
-  <w:num w:numId="4">
+  <w:num w:numId="4" w16cid:durableId="508059779">
     <w:abstractNumId w:val="3"/>
   </w:num>
-  <w:num w:numId="5">
+  <w:num w:numId="5" w16cid:durableId="1140921496">
     <w:abstractNumId w:val="0"/>
   </w:num>
-  <w:num w:numId="6">
+  <w:num w:numId="6" w16cid:durableId="1595935765">
     <w:abstractNumId w:val="2"/>
   </w:num>
-  <w:num w:numId="7">
+  <w:num w:numId="7" w16cid:durableId="316349587">
     <w:abstractNumId w:val="5"/>
   </w:num>
-  <w:num w:numId="8">
+  <w:num w:numId="8" w16cid:durableId="2070835232">
     <w:abstractNumId w:val="4"/>
   </w:num>
 </w:numbering>
 </file>
 
 <file path=word/styles.xml><?xml version="1.0" encoding="utf-8"?>
-<w:styles xmlns:mc="http://schemas.openxmlformats.org/markup-compatibility/2006" xmlns:r="http://schemas.openxmlformats.org/officeDocument/2006/relationships" xmlns:w="http://schemas.openxmlformats.org/wordprocessingml/2006/main" xmlns:w14="http://schemas.microsoft.com/office/word/2010/wordml" xmlns:w15="http://schemas.microsoft.com/office/word/2012/wordml" xmlns:w16cex="http://schemas.microsoft.com/office/word/2018/wordml/cex" xmlns:w16cid="http://schemas.microsoft.com/office/word/2016/wordml/cid" xmlns:w16="http://schemas.microsoft.com/office/word/2018/wordml" xmlns:w16sdtdh="http://schemas.microsoft.com/office/word/2020/wordml/sdtdatahash" xmlns:w16se="http://schemas.microsoft.com/office/word/2015/wordml/symex" mc:Ignorable="w14 w15 w16se w16cid w16 w16cex w16sdtdh">
+<w:styles xmlns:mc="http://schemas.openxmlformats.org/markup-compatibility/2006" xmlns:r="http://schemas.openxmlformats.org/officeDocument/2006/relationships" xmlns:w="http://schemas.openxmlformats.org/wordprocessingml/2006/main" xmlns:w14="http://schemas.microsoft.com/office/word/2010/wordml" xmlns:w15="http://schemas.microsoft.com/office/word/2012/wordml" xmlns:w16cex="http://schemas.microsoft.com/office/word/2018/wordml/cex" xmlns:w16cid="http://schemas.microsoft.com/office/word/2016/wordml/cid" xmlns:w16="http://schemas.microsoft.com/office/word/2018/wordml" xmlns:w16du="http://schemas.microsoft.com/office/word/2023/wordml/word16du" xmlns:w16sdtdh="http://schemas.microsoft.com/office/word/2020/wordml/sdtdatahash" xmlns:w16sdtfl="http://schemas.microsoft.com/office/word/2024/wordml/sdtformatlock" xmlns:w16se="http://schemas.microsoft.com/office/word/2015/wordml/symex" mc:Ignorable="w14 w15 w16se w16cid w16 w16cex w16sdtdh w16sdtfl w16du">
   <w:docDefaults>
     <w:rPrDefault>
       <w:rPr>

</xml_diff>